<commit_message>
Documentation update and addition
Documents added to reflect the changes made for the last weeks of the
project
</commit_message>
<xml_diff>
--- a/Documentation/Zadify Revised Project Plan.docx
+++ b/Documentation/Zadify Revised Project Plan.docx
@@ -41,14 +41,7 @@
           <w:sz w:val="24"/>
           <w:szCs w:val="24"/>
         </w:rPr>
-        <w:t>Revised d</w:t>
-      </w:r>
-      <w:r>
-        <w:rPr>
-          <w:sz w:val="24"/>
-          <w:szCs w:val="24"/>
-        </w:rPr>
-        <w:t>evelopment process</w:t>
+        <w:t>Revised development process</w:t>
       </w:r>
     </w:p>
     <w:p>
@@ -74,9 +67,6 @@
           <w:tab w:val="num" w:pos="1440"/>
         </w:tabs>
         <w:ind w:left="360"/>
-        <w:rPr>
-          <w:rFonts w:cstheme="minorHAnsi"/>
-        </w:rPr>
       </w:pPr>
       <w:r>
         <w:rPr>
@@ -134,18 +124,15 @@
           <w:ilvl w:val="0"/>
           <w:numId w:val="16"/>
         </w:numPr>
-        <w:tabs>
-          <w:tab w:val="num" w:pos="1440"/>
-        </w:tabs>
-        <w:rPr>
-          <w:rFonts w:cstheme="minorHAnsi"/>
-        </w:rPr>
-      </w:pPr>
-      <w:r>
-        <w:rPr>
-          <w:rFonts w:cstheme="minorHAnsi"/>
-        </w:rPr>
-        <w:t>Creation and storage of goals following predefined templates</w:t>
+        <w:rPr>
+          <w:rFonts w:cstheme="minorHAnsi"/>
+        </w:rPr>
+      </w:pPr>
+      <w:r>
+        <w:rPr>
+          <w:rFonts w:cstheme="minorHAnsi"/>
+        </w:rPr>
+        <w:t>Representation of goals in an interactive way</w:t>
       </w:r>
     </w:p>
     <w:p>
@@ -163,7 +150,7 @@
         <w:rPr>
           <w:rFonts w:cstheme="minorHAnsi"/>
         </w:rPr>
-        <w:t>Creation and storage of custom goals</w:t>
+        <w:t>Creation and storage of custom rewards</w:t>
       </w:r>
     </w:p>
     <w:p>
@@ -181,7 +168,7 @@
         <w:rPr>
           <w:rFonts w:cstheme="minorHAnsi"/>
         </w:rPr>
-        <w:t>Form to aid in goal creation without restricting the user</w:t>
+        <w:t>Connection of any class of goal to custom rewards</w:t>
       </w:r>
     </w:p>
     <w:p>
@@ -199,13 +186,7 @@
         <w:rPr>
           <w:rFonts w:cstheme="minorHAnsi"/>
         </w:rPr>
-        <w:t xml:space="preserve">Representation of goals </w:t>
-      </w:r>
-      <w:r>
-        <w:rPr>
-          <w:rFonts w:cstheme="minorHAnsi"/>
-        </w:rPr>
-        <w:t>in an interactive way</w:t>
+        <w:t>UI Customization</w:t>
       </w:r>
     </w:p>
     <w:p>
@@ -223,7 +204,7 @@
         <w:rPr>
           <w:rFonts w:cstheme="minorHAnsi"/>
         </w:rPr>
-        <w:t>Creation and storage of custom rewards</w:t>
+        <w:t>Unlocking all items sets</w:t>
       </w:r>
     </w:p>
     <w:p>
@@ -241,69 +222,12 @@
         <w:rPr>
           <w:rFonts w:cstheme="minorHAnsi"/>
         </w:rPr>
-        <w:t>Connection of any class of goal to custom rewards</w:t>
-      </w:r>
-    </w:p>
-    <w:p>
-      <w:pPr>
-        <w:pStyle w:val="ListParagraph"/>
-        <w:numPr>
-          <w:ilvl w:val="0"/>
-          <w:numId w:val="16"/>
-        </w:numPr>
-        <w:rPr>
-          <w:rFonts w:cstheme="minorHAnsi"/>
-        </w:rPr>
-      </w:pPr>
-      <w:r>
-        <w:rPr>
-          <w:rFonts w:cstheme="minorHAnsi"/>
-        </w:rPr>
-        <w:t>UI Customization</w:t>
-      </w:r>
-    </w:p>
-    <w:p>
-      <w:pPr>
-        <w:pStyle w:val="ListParagraph"/>
-        <w:numPr>
-          <w:ilvl w:val="0"/>
-          <w:numId w:val="16"/>
-        </w:numPr>
-        <w:rPr>
-          <w:rFonts w:cstheme="minorHAnsi"/>
-        </w:rPr>
-      </w:pPr>
-      <w:r>
-        <w:rPr>
-          <w:rFonts w:cstheme="minorHAnsi"/>
-        </w:rPr>
-        <w:t>Unlocking all items sets</w:t>
-      </w:r>
-    </w:p>
-    <w:p>
-      <w:pPr>
-        <w:pStyle w:val="ListParagraph"/>
-        <w:numPr>
-          <w:ilvl w:val="0"/>
-          <w:numId w:val="16"/>
-        </w:numPr>
-        <w:rPr>
-          <w:rFonts w:cstheme="minorHAnsi"/>
-        </w:rPr>
-      </w:pPr>
-      <w:r>
-        <w:rPr>
-          <w:rFonts w:cstheme="minorHAnsi"/>
-        </w:rPr>
         <w:t>Work through simple web service tutorial</w:t>
       </w:r>
     </w:p>
     <w:p>
       <w:pPr>
         <w:ind w:left="720"/>
-        <w:rPr>
-          <w:rFonts w:cstheme="minorHAnsi"/>
-        </w:rPr>
       </w:pPr>
       <w:r>
         <w:rPr>
@@ -327,13 +251,7 @@
         <w:rPr>
           <w:rFonts w:cstheme="minorHAnsi"/>
         </w:rPr>
-        <w:t xml:space="preserve">Ability to </w:t>
-      </w:r>
-      <w:r>
-        <w:rPr>
-          <w:rFonts w:cstheme="minorHAnsi"/>
-        </w:rPr>
-        <w:t>create and retrieve goals</w:t>
+        <w:t>Ability to view goals in a different setting</w:t>
       </w:r>
     </w:p>
     <w:p>
@@ -351,13 +269,13 @@
         <w:rPr>
           <w:rFonts w:cstheme="minorHAnsi"/>
         </w:rPr>
-        <w:t>Ability to create and retrie</w:t>
-      </w:r>
-      <w:r>
-        <w:rPr>
-          <w:rFonts w:cstheme="minorHAnsi"/>
-        </w:rPr>
-        <w:t>ve custom goals, using the form</w:t>
+        <w:t xml:space="preserve">Ability to </w:t>
+      </w:r>
+      <w:r>
+        <w:rPr>
+          <w:rFonts w:cstheme="minorHAnsi"/>
+        </w:rPr>
+        <w:t>create and view custom rewards</w:t>
       </w:r>
     </w:p>
     <w:p>
@@ -375,13 +293,13 @@
         <w:rPr>
           <w:rFonts w:cstheme="minorHAnsi"/>
         </w:rPr>
-        <w:t xml:space="preserve">Ability to view goals </w:t>
-      </w:r>
-      <w:r>
-        <w:rPr>
-          <w:rFonts w:cstheme="minorHAnsi"/>
-        </w:rPr>
-        <w:t>in a different setting</w:t>
+        <w:t>Ability to associate the completion of goals with</w:t>
+      </w:r>
+      <w:r>
+        <w:rPr>
+          <w:rFonts w:cstheme="minorHAnsi"/>
+        </w:rPr>
+        <w:t xml:space="preserve"> custom rewards</w:t>
       </w:r>
     </w:p>
     <w:p>
@@ -399,13 +317,25 @@
         <w:rPr>
           <w:rFonts w:cstheme="minorHAnsi"/>
         </w:rPr>
-        <w:t xml:space="preserve">Ability to </w:t>
-      </w:r>
-      <w:r>
-        <w:rPr>
-          <w:rFonts w:cstheme="minorHAnsi"/>
-        </w:rPr>
-        <w:t>create and view custom rewards</w:t>
+        <w:t xml:space="preserve">Ability to customize </w:t>
+      </w:r>
+      <w:r>
+        <w:rPr>
+          <w:rFonts w:cstheme="minorHAnsi"/>
+        </w:rPr>
+        <w:t>color and font</w:t>
+      </w:r>
+      <w:r>
+        <w:rPr>
+          <w:rFonts w:cstheme="minorHAnsi"/>
+        </w:rPr>
+        <w:t xml:space="preserve"> of the user i</w:t>
+      </w:r>
+      <w:r>
+        <w:rPr>
+          <w:rFonts w:cstheme="minorHAnsi"/>
+        </w:rPr>
+        <w:t>nterface</w:t>
       </w:r>
     </w:p>
     <w:p>
@@ -423,13 +353,7 @@
         <w:rPr>
           <w:rFonts w:cstheme="minorHAnsi"/>
         </w:rPr>
-        <w:t>Ability to associate the completion of goals with</w:t>
-      </w:r>
-      <w:r>
-        <w:rPr>
-          <w:rFonts w:cstheme="minorHAnsi"/>
-        </w:rPr>
-        <w:t xml:space="preserve"> custom rewards</w:t>
+        <w:t>All item sets unlocked alongside earning new ranks</w:t>
       </w:r>
     </w:p>
     <w:p>
@@ -447,25 +371,15 @@
         <w:rPr>
           <w:rFonts w:cstheme="minorHAnsi"/>
         </w:rPr>
-        <w:t xml:space="preserve">Ability to customize </w:t>
-      </w:r>
-      <w:r>
-        <w:rPr>
-          <w:rFonts w:cstheme="minorHAnsi"/>
-        </w:rPr>
-        <w:t>color and font</w:t>
-      </w:r>
-      <w:r>
-        <w:rPr>
-          <w:rFonts w:cstheme="minorHAnsi"/>
-        </w:rPr>
-        <w:t xml:space="preserve"> of the user i</w:t>
-      </w:r>
-      <w:r>
-        <w:rPr>
-          <w:rFonts w:cstheme="minorHAnsi"/>
-        </w:rPr>
-        <w:t>nterface</w:t>
+        <w:t>Demonstrable w</w:t>
+      </w:r>
+      <w:bookmarkStart w:id="0" w:name="_GoBack"/>
+      <w:bookmarkEnd w:id="0"/>
+      <w:r>
+        <w:rPr>
+          <w:rFonts w:cstheme="minorHAnsi"/>
+        </w:rPr>
+        <w:t>eb service code work</w:t>
       </w:r>
     </w:p>
     <w:p>
@@ -483,42 +397,6 @@
         <w:rPr>
           <w:rFonts w:cstheme="minorHAnsi"/>
         </w:rPr>
-        <w:t>All item sets unlocked alongside earning new ranks</w:t>
-      </w:r>
-    </w:p>
-    <w:p>
-      <w:pPr>
-        <w:pStyle w:val="ListParagraph"/>
-        <w:numPr>
-          <w:ilvl w:val="0"/>
-          <w:numId w:val="12"/>
-        </w:numPr>
-        <w:rPr>
-          <w:rFonts w:cstheme="minorHAnsi"/>
-        </w:rPr>
-      </w:pPr>
-      <w:r>
-        <w:rPr>
-          <w:rFonts w:cstheme="minorHAnsi"/>
-        </w:rPr>
-        <w:t>Demonstrable web service code work</w:t>
-      </w:r>
-    </w:p>
-    <w:p>
-      <w:pPr>
-        <w:pStyle w:val="ListParagraph"/>
-        <w:numPr>
-          <w:ilvl w:val="0"/>
-          <w:numId w:val="12"/>
-        </w:numPr>
-        <w:rPr>
-          <w:rFonts w:cstheme="minorHAnsi"/>
-        </w:rPr>
-      </w:pPr>
-      <w:r>
-        <w:rPr>
-          <w:rFonts w:cstheme="minorHAnsi"/>
-        </w:rPr>
         <w:t>Unit tests and logs for above features</w:t>
       </w:r>
     </w:p>
@@ -978,16 +856,8 @@
         <w:rPr>
           <w:rFonts w:cstheme="minorHAnsi"/>
         </w:rPr>
-        <w:t xml:space="preserve">Ability to view friends’ </w:t>
-      </w:r>
-      <w:proofErr w:type="spellStart"/>
-      <w:r>
-        <w:rPr>
-          <w:rFonts w:cstheme="minorHAnsi"/>
-        </w:rPr>
-        <w:t>acitivies</w:t>
-      </w:r>
-      <w:proofErr w:type="spellEnd"/>
+        <w:t>Ability to view friends’ acitivies</w:t>
+      </w:r>
     </w:p>
     <w:p>
       <w:pPr>
@@ -1017,8 +887,6 @@
           <w:rFonts w:cstheme="minorHAnsi"/>
         </w:rPr>
       </w:pPr>
-      <w:bookmarkStart w:id="0" w:name="_GoBack"/>
-      <w:bookmarkEnd w:id="0"/>
       <w:r>
         <w:rPr>
           <w:rFonts w:cstheme="minorHAnsi"/>

</xml_diff>